<commit_message>
updated various input resources and content
</commit_message>
<xml_diff>
--- a/avkash-project/boarding-pass/Boarding-Pass.docx
+++ b/avkash-project/boarding-pass/Boarding-Pass.docx
@@ -2,7 +2,6 @@
 <file path=word/document.xml><?xml version="1.0" encoding="utf-8"?>
 <w:document xmlns:wpc="http://schemas.microsoft.com/office/word/2010/wordprocessingCanvas" xmlns:cx="http://schemas.microsoft.com/office/drawing/2014/chartex" xmlns:cx1="http://schemas.microsoft.com/office/drawing/2015/9/8/chartex" xmlns:cx2="http://schemas.microsoft.com/office/drawing/2015/10/21/chartex" xmlns:cx3="http://schemas.microsoft.com/office/drawing/2016/5/9/chartex" xmlns:cx4="http://schemas.microsoft.com/office/drawing/2016/5/10/chartex" xmlns:cx5="http://schemas.microsoft.com/office/drawing/2016/5/11/chartex" xmlns:cx6="http://schemas.microsoft.com/office/drawing/2016/5/12/chartex" xmlns:cx7="http://schemas.microsoft.com/office/drawing/2016/5/13/chartex" xmlns:cx8="http://schemas.microsoft.com/office/drawing/2016/5/14/chartex" xmlns:mc="http://schemas.openxmlformats.org/markup-compatibility/2006" xmlns:aink="http://schemas.microsoft.com/office/drawing/2016/ink" xmlns:am3d="http://schemas.microsoft.com/office/drawing/2017/model3d" xmlns:o="urn:schemas-microsoft-com:office:office" xmlns:r="http://schemas.openxmlformats.org/officeDocument/2006/relationships" xmlns:m="http://schemas.openxmlformats.org/officeDocument/2006/math" xmlns:v="urn:schemas-microsoft-com:vml" xmlns:wp14="http://schemas.microsoft.com/office/word/2010/wordprocessingDrawing" xmlns:wp="http://schemas.openxmlformats.org/drawingml/2006/wordprocessingDrawing" xmlns:w10="urn:schemas-microsoft-com:office:word" xmlns:w="http://schemas.openxmlformats.org/wordprocessingml/2006/main" xmlns:w14="http://schemas.microsoft.com/office/word/2010/wordml" xmlns:w15="http://schemas.microsoft.com/office/word/2012/wordml" xmlns:w16cex="http://schemas.microsoft.com/office/word/2018/wordml/cex" xmlns:w16cid="http://schemas.microsoft.com/office/word/2016/wordml/cid" xmlns:w16="http://schemas.microsoft.com/office/word/2018/wordml" xmlns:w16se="http://schemas.microsoft.com/office/word/2015/wordml/symex" xmlns:wpg="http://schemas.microsoft.com/office/word/2010/wordprocessingGroup" xmlns:wpi="http://schemas.microsoft.com/office/word/2010/wordprocessingInk" xmlns:wne="http://schemas.microsoft.com/office/word/2006/wordml" xmlns:wps="http://schemas.microsoft.com/office/word/2010/wordprocessingShape" mc:Ignorable="w14 w15 w16se w16cid w16 w16cex wp14">
   <w:body>
-    <w:p/>
     <w:p/>
     <w:p/>
     <w:tbl>
@@ -39,12 +38,21 @@
           </w:p>
           <w:p>
             <w:pPr>
-              <w:rPr>
-                <w:rFonts w:ascii="Times New Roman" w:eastAsia="Times New Roman" w:hAnsi="Times New Roman" w:cs="Times New Roman"/>
-                <w:sz w:val="28"/>
-                <w:szCs w:val="28"/>
-              </w:rPr>
-            </w:pPr>
+              <w:jc w:val="right"/>
+              <w:rPr>
+                <w:rFonts w:ascii="Times New Roman" w:eastAsia="Times New Roman" w:hAnsi="Times New Roman" w:cs="Times New Roman"/>
+                <w:sz w:val="28"/>
+                <w:szCs w:val="28"/>
+              </w:rPr>
+            </w:pPr>
+            <w:r>
+              <w:rPr>
+                <w:rFonts w:ascii="Times New Roman" w:eastAsia="Times New Roman" w:hAnsi="Times New Roman" w:cs="Times New Roman"/>
+                <w:sz w:val="28"/>
+                <w:szCs w:val="28"/>
+              </w:rPr>
+              <w:t>ETK-737268572620C</w:t>
+            </w:r>
           </w:p>
         </w:tc>
       </w:tr>
@@ -62,6 +70,52 @@
                 <w:szCs w:val="28"/>
               </w:rPr>
             </w:pPr>
+            <w:r>
+              <w:rPr>
+                <w:noProof/>
+              </w:rPr>
+              <w:drawing>
+                <wp:inline distT="0" distB="0" distL="0" distR="0" wp14:anchorId="69BCDB1A" wp14:editId="0D2E7147">
+                  <wp:extent cx="2603500" cy="558800"/>
+                  <wp:effectExtent l="0" t="6350" r="6350" b="6350"/>
+                  <wp:docPr id="1" name="Picture 1" descr="Text&#10;&#10;Description automatically generated"/>
+                  <wp:cNvGraphicFramePr>
+                    <a:graphicFrameLocks xmlns:a="http://schemas.openxmlformats.org/drawingml/2006/main" noChangeAspect="1"/>
+                  </wp:cNvGraphicFramePr>
+                  <a:graphic xmlns:a="http://schemas.openxmlformats.org/drawingml/2006/main">
+                    <a:graphicData uri="http://schemas.openxmlformats.org/drawingml/2006/picture">
+                      <pic:pic xmlns:pic="http://schemas.openxmlformats.org/drawingml/2006/picture">
+                        <pic:nvPicPr>
+                          <pic:cNvPr id="1" name="Picture 1" descr="Text&#10;&#10;Description automatically generated"/>
+                          <pic:cNvPicPr/>
+                        </pic:nvPicPr>
+                        <pic:blipFill>
+                          <a:blip r:embed="rId5">
+                            <a:extLst>
+                              <a:ext uri="{28A0092B-C50C-407E-A947-70E740481C1C}">
+                                <a14:useLocalDpi xmlns:a14="http://schemas.microsoft.com/office/drawing/2010/main" val="0"/>
+                              </a:ext>
+                            </a:extLst>
+                          </a:blip>
+                          <a:stretch>
+                            <a:fillRect/>
+                          </a:stretch>
+                        </pic:blipFill>
+                        <pic:spPr>
+                          <a:xfrm rot="16200000">
+                            <a:off x="0" y="0"/>
+                            <a:ext cx="2603500" cy="558800"/>
+                          </a:xfrm>
+                          <a:prstGeom prst="rect">
+                            <a:avLst/>
+                          </a:prstGeom>
+                        </pic:spPr>
+                      </pic:pic>
+                    </a:graphicData>
+                  </a:graphic>
+                </wp:inline>
+              </w:drawing>
+            </w:r>
           </w:p>
         </w:tc>
         <w:tc>
@@ -1073,6 +1127,7 @@
         </w:rPr>
       </w:pPr>
     </w:p>
+    <w:p/>
     <w:p/>
     <w:sectPr>
       <w:pgSz w:w="15840" w:h="12240" w:orient="landscape"/>
@@ -1821,4 +1876,16 @@
     </a:ext>
   </a:extLst>
 </a:theme>
+</file>
+
+<file path=customXml/item1.xml><?xml version="1.0" encoding="utf-8"?>
+<b:Sources xmlns:b="http://schemas.openxmlformats.org/officeDocument/2006/bibliography" xmlns="http://schemas.openxmlformats.org/officeDocument/2006/bibliography" SelectedStyle="/APASixthEditionOfficeOnline.xsl" StyleName="APA" Version="6"/>
+</file>
+
+<file path=customXml/itemProps1.xml><?xml version="1.0" encoding="utf-8"?>
+<ds:datastoreItem xmlns:ds="http://schemas.openxmlformats.org/officeDocument/2006/customXml" ds:itemID="{A8CA9D15-131D-0144-AAB3-724CD7A29018}">
+  <ds:schemaRefs>
+    <ds:schemaRef ds:uri="http://schemas.openxmlformats.org/officeDocument/2006/bibliography"/>
+  </ds:schemaRefs>
+</ds:datastoreItem>
 </file>
</xml_diff>